<commit_message>
modify activitys 30, 31, 32 and 33
</commit_message>
<xml_diff>
--- a/actividades/for/numbersNineToZero/numbersNineToZero.docx
+++ b/actividades/for/numbersNineToZero/numbersNineToZero.docx
@@ -142,7 +142,25 @@
           <w:b w:val="0"/>
           <w:sz w:val="24"/>
         </w:rPr>
-        <w:t xml:space="preserve"> eCountDecrement será contadora </w:t>
+        <w:t xml:space="preserve"> </w:t>
+      </w:r>
+      <w:proofErr w:type="spellStart"/>
+      <w:r>
+        <w:rPr>
+          <w:rFonts w:ascii="Candara" w:hAnsi="Candara"/>
+          <w:b w:val="0"/>
+          <w:sz w:val="24"/>
+        </w:rPr>
+        <w:t>eCountDecrement</w:t>
+      </w:r>
+      <w:proofErr w:type="spellEnd"/>
+      <w:r>
+        <w:rPr>
+          <w:rFonts w:ascii="Candara" w:hAnsi="Candara"/>
+          <w:b w:val="0"/>
+          <w:sz w:val="24"/>
+        </w:rPr>
+        <w:t xml:space="preserve"> será contadora </w:t>
       </w:r>
       <w:r>
         <w:rPr>
@@ -188,7 +206,25 @@
           <w:b w:val="0"/>
           <w:sz w:val="24"/>
         </w:rPr>
-        <w:t>El problema se deberá resolver con un ciclo for.</w:t>
+        <w:t xml:space="preserve">El problema se deberá resolver con un ciclo </w:t>
+      </w:r>
+      <w:proofErr w:type="spellStart"/>
+      <w:r>
+        <w:rPr>
+          <w:rFonts w:ascii="Candara" w:hAnsi="Candara"/>
+          <w:b w:val="0"/>
+          <w:sz w:val="24"/>
+        </w:rPr>
+        <w:t>for</w:t>
+      </w:r>
+      <w:proofErr w:type="spellEnd"/>
+      <w:r>
+        <w:rPr>
+          <w:rFonts w:ascii="Candara" w:hAnsi="Candara"/>
+          <w:b w:val="0"/>
+          <w:sz w:val="24"/>
+        </w:rPr>
+        <w:t>.</w:t>
       </w:r>
     </w:p>
     <w:p>
@@ -225,7 +261,43 @@
           <w:b w:val="0"/>
           <w:sz w:val="24"/>
         </w:rPr>
-        <w:t>No se utilizarán valores de tipo float o char.</w:t>
+        <w:t xml:space="preserve">No se utilizarán valores de tipo </w:t>
+      </w:r>
+      <w:proofErr w:type="spellStart"/>
+      <w:r>
+        <w:rPr>
+          <w:rFonts w:ascii="Candara" w:hAnsi="Candara"/>
+          <w:b w:val="0"/>
+          <w:sz w:val="24"/>
+        </w:rPr>
+        <w:t>float</w:t>
+      </w:r>
+      <w:proofErr w:type="spellEnd"/>
+      <w:r>
+        <w:rPr>
+          <w:rFonts w:ascii="Candara" w:hAnsi="Candara"/>
+          <w:b w:val="0"/>
+          <w:sz w:val="24"/>
+        </w:rPr>
+        <w:t xml:space="preserve"> o </w:t>
+      </w:r>
+      <w:proofErr w:type="spellStart"/>
+      <w:r>
+        <w:rPr>
+          <w:rFonts w:ascii="Candara" w:hAnsi="Candara"/>
+          <w:b w:val="0"/>
+          <w:sz w:val="24"/>
+        </w:rPr>
+        <w:t>char</w:t>
+      </w:r>
+      <w:proofErr w:type="spellEnd"/>
+      <w:r>
+        <w:rPr>
+          <w:rFonts w:ascii="Candara" w:hAnsi="Candara"/>
+          <w:b w:val="0"/>
+          <w:sz w:val="24"/>
+        </w:rPr>
+        <w:t>.</w:t>
       </w:r>
     </w:p>
     <w:p>
@@ -337,13 +409,23 @@
           <w:sz w:val="24"/>
         </w:rPr>
       </w:pPr>
-      <w:r>
-        <w:rPr>
-          <w:rFonts w:ascii="Candara" w:hAnsi="Candara"/>
-          <w:b w:val="0"/>
-          <w:sz w:val="24"/>
-        </w:rPr>
-        <w:t xml:space="preserve">eCountDecrement </w:t>
+      <w:proofErr w:type="spellStart"/>
+      <w:r>
+        <w:rPr>
+          <w:rFonts w:ascii="Candara" w:hAnsi="Candara"/>
+          <w:b w:val="0"/>
+          <w:sz w:val="24"/>
+        </w:rPr>
+        <w:t>eCountDecrement</w:t>
+      </w:r>
+      <w:proofErr w:type="spellEnd"/>
+      <w:r>
+        <w:rPr>
+          <w:rFonts w:ascii="Candara" w:hAnsi="Candara"/>
+          <w:b w:val="0"/>
+          <w:sz w:val="24"/>
+        </w:rPr>
+        <w:t xml:space="preserve"> </w:t>
       </w:r>
       <w:r>
         <w:rPr>
@@ -379,7 +461,61 @@
           <w:b w:val="0"/>
           <w:sz w:val="24"/>
         </w:rPr>
-        <w:t>Para(eCountDecrement; eCountDecrement &gt;= 0; eCountDecrement--</w:t>
+        <w:t>Para(</w:t>
+      </w:r>
+      <w:proofErr w:type="spellStart"/>
+      <w:r>
+        <w:rPr>
+          <w:rFonts w:ascii="Candara" w:hAnsi="Candara"/>
+          <w:b w:val="0"/>
+          <w:sz w:val="24"/>
+        </w:rPr>
+        <w:t>eCountDecrement</w:t>
+      </w:r>
+      <w:proofErr w:type="spellEnd"/>
+      <w:r>
+        <w:rPr>
+          <w:rFonts w:ascii="Candara" w:hAnsi="Candara"/>
+          <w:b w:val="0"/>
+          <w:sz w:val="24"/>
+        </w:rPr>
+        <w:t xml:space="preserve">; </w:t>
+      </w:r>
+      <w:proofErr w:type="spellStart"/>
+      <w:r>
+        <w:rPr>
+          <w:rFonts w:ascii="Candara" w:hAnsi="Candara"/>
+          <w:b w:val="0"/>
+          <w:sz w:val="24"/>
+        </w:rPr>
+        <w:t>eCountDecrement</w:t>
+      </w:r>
+      <w:proofErr w:type="spellEnd"/>
+      <w:r>
+        <w:rPr>
+          <w:rFonts w:ascii="Candara" w:hAnsi="Candara"/>
+          <w:b w:val="0"/>
+          <w:sz w:val="24"/>
+        </w:rPr>
+        <w:t xml:space="preserve"> &gt;= 0; </w:t>
+      </w:r>
+      <w:proofErr w:type="spellStart"/>
+      <w:r>
+        <w:rPr>
+          <w:rFonts w:ascii="Candara" w:hAnsi="Candara"/>
+          <w:b w:val="0"/>
+          <w:sz w:val="24"/>
+        </w:rPr>
+        <w:t>eCountDecrement</w:t>
+      </w:r>
+      <w:proofErr w:type="spellEnd"/>
+      <w:r>
+        <w:rPr>
+          <w:rFonts w:ascii="Candara" w:hAnsi="Candara"/>
+          <w:b w:val="0"/>
+          <w:sz w:val="24"/>
+        </w:rPr>
+        <w:t>--</w:t>
       </w:r>
       <w:r>
         <w:rPr>
@@ -409,8 +545,18 @@
           <w:b w:val="0"/>
           <w:sz w:val="24"/>
         </w:rPr>
-        <w:t>Imprimir eCountDecrement</w:t>
-      </w:r>
+        <w:t xml:space="preserve">Imprimir </w:t>
+      </w:r>
+      <w:proofErr w:type="spellStart"/>
+      <w:r>
+        <w:rPr>
+          <w:rFonts w:ascii="Candara" w:hAnsi="Candara"/>
+          <w:b w:val="0"/>
+          <w:sz w:val="24"/>
+        </w:rPr>
+        <w:t>eCountDecrement</w:t>
+      </w:r>
+      <w:proofErr w:type="spellEnd"/>
     </w:p>
     <w:p>
       <w:pPr>
@@ -864,12 +1010,14 @@
                                 <w:rFonts w:ascii="Candara" w:hAnsi="Candara"/>
                               </w:rPr>
                             </w:pPr>
+                            <w:proofErr w:type="spellStart"/>
                             <w:r>
                               <w:rPr>
                                 <w:rFonts w:ascii="Candara" w:hAnsi="Candara"/>
                               </w:rPr>
                               <w:t>eCountDecrement</w:t>
                             </w:r>
+                            <w:proofErr w:type="spellEnd"/>
                             <w:r>
                               <w:rPr>
                                 <w:rFonts w:ascii="Candara" w:hAnsi="Candara"/>
@@ -1055,6 +1203,7 @@
                                 <w:sz w:val="28"/>
                               </w:rPr>
                             </w:pPr>
+                            <w:proofErr w:type="gramStart"/>
                             <w:r>
                               <w:rPr>
                                 <w:rFonts w:ascii="Candara" w:hAnsi="Candara"/>
@@ -1062,6 +1211,7 @@
                               </w:rPr>
                               <w:t>a</w:t>
                             </w:r>
+                            <w:proofErr w:type="gramEnd"/>
                           </w:p>
                         </w:txbxContent>
                       </wps:txbx>
@@ -1320,7 +1470,23 @@
                               <w:rPr>
                                 <w:rFonts w:ascii="Candara" w:hAnsi="Candara"/>
                               </w:rPr>
-                              <w:t>¿eCountDecrement &gt;= 0?</w:t>
+                              <w:t>¿</w:t>
+                            </w:r>
+                            <w:proofErr w:type="spellStart"/>
+                            <w:proofErr w:type="gramStart"/>
+                            <w:r>
+                              <w:rPr>
+                                <w:rFonts w:ascii="Candara" w:hAnsi="Candara"/>
+                              </w:rPr>
+                              <w:t>eCountDecrement</w:t>
+                            </w:r>
+                            <w:proofErr w:type="spellEnd"/>
+                            <w:proofErr w:type="gramEnd"/>
+                            <w:r>
+                              <w:rPr>
+                                <w:rFonts w:ascii="Candara" w:hAnsi="Candara"/>
+                              </w:rPr>
+                              <w:t xml:space="preserve"> &gt;= 0?</w:t>
                             </w:r>
                           </w:p>
                         </w:txbxContent>
@@ -1694,8 +1860,16 @@
                               <w:rPr>
                                 <w:rFonts w:ascii="Candara" w:hAnsi="Candara"/>
                               </w:rPr>
-                              <w:t>Imprimir eCountDecrement</w:t>
+                              <w:t xml:space="preserve">Imprimir </w:t>
                             </w:r>
+                            <w:proofErr w:type="spellStart"/>
+                            <w:r>
+                              <w:rPr>
+                                <w:rFonts w:ascii="Candara" w:hAnsi="Candara"/>
+                              </w:rPr>
+                              <w:t>eCountDecrement</w:t>
+                            </w:r>
+                            <w:proofErr w:type="spellEnd"/>
                           </w:p>
                         </w:txbxContent>
                       </wps:txbx>
@@ -2116,6 +2290,7 @@
                                 <w:rFonts w:ascii="Candara" w:hAnsi="Candara"/>
                               </w:rPr>
                             </w:pPr>
+                            <w:proofErr w:type="spellStart"/>
                             <w:r>
                               <w:rPr>
                                 <w:rFonts w:ascii="Candara" w:hAnsi="Candara"/>
@@ -2123,6 +2298,7 @@
                               </w:rPr>
                               <w:t>eCountDecrement</w:t>
                             </w:r>
+                            <w:proofErr w:type="spellEnd"/>
                             <w:r>
                               <w:rPr>
                                 <w:rFonts w:ascii="Candara" w:hAnsi="Candara"/>
@@ -2349,6 +2525,7 @@
                                 <w:sz w:val="28"/>
                               </w:rPr>
                             </w:pPr>
+                            <w:proofErr w:type="gramStart"/>
                             <w:r>
                               <w:rPr>
                                 <w:rFonts w:ascii="Candara" w:hAnsi="Candara"/>
@@ -2356,6 +2533,7 @@
                               </w:rPr>
                               <w:t>a</w:t>
                             </w:r>
+                            <w:proofErr w:type="gramEnd"/>
                           </w:p>
                         </w:txbxContent>
                       </wps:txbx>
@@ -2553,16 +2731,19 @@
         <w:tblLook w:val="04A0" w:firstRow="1" w:lastRow="0" w:firstColumn="1" w:lastColumn="0" w:noHBand="0" w:noVBand="1"/>
       </w:tblPr>
       <w:tblGrid>
-        <w:gridCol w:w="8828"/>
+        <w:gridCol w:w="4356"/>
+        <w:gridCol w:w="4472"/>
       </w:tblGrid>
       <w:tr>
         <w:trPr>
           <w:cnfStyle w:val="100000000000" w:firstRow="1" w:lastRow="0" w:firstColumn="0" w:lastColumn="0" w:oddVBand="0" w:evenVBand="0" w:oddHBand="0" w:evenHBand="0" w:firstRowFirstColumn="0" w:firstRowLastColumn="0" w:lastRowFirstColumn="0" w:lastRowLastColumn="0"/>
+          <w:trHeight w:val="416"/>
         </w:trPr>
         <w:tc>
           <w:tcPr>
             <w:cnfStyle w:val="001000000000" w:firstRow="0" w:lastRow="0" w:firstColumn="1" w:lastColumn="0" w:oddVBand="0" w:evenVBand="0" w:oddHBand="0" w:evenHBand="0" w:firstRowFirstColumn="0" w:firstRowLastColumn="0" w:lastRowFirstColumn="0" w:lastRowLastColumn="0"/>
             <w:tcW w:w="8828" w:type="dxa"/>
+            <w:gridSpan w:val="2"/>
             <w:vAlign w:val="center"/>
           </w:tcPr>
           <w:p>
@@ -2592,6 +2773,7 @@
           <w:tcPr>
             <w:cnfStyle w:val="001000000000" w:firstRow="0" w:lastRow="0" w:firstColumn="1" w:lastColumn="0" w:oddVBand="0" w:evenVBand="0" w:oddHBand="0" w:evenHBand="0" w:firstRowFirstColumn="0" w:firstRowLastColumn="0" w:lastRowFirstColumn="0" w:lastRowLastColumn="0"/>
             <w:tcW w:w="8828" w:type="dxa"/>
+            <w:gridSpan w:val="2"/>
             <w:vAlign w:val="center"/>
           </w:tcPr>
           <w:p>
@@ -2617,6 +2799,7 @@
           <w:tcPr>
             <w:cnfStyle w:val="001000000000" w:firstRow="0" w:lastRow="0" w:firstColumn="1" w:lastColumn="0" w:oddVBand="0" w:evenVBand="0" w:oddHBand="0" w:evenHBand="0" w:firstRowFirstColumn="0" w:firstRowLastColumn="0" w:lastRowFirstColumn="0" w:lastRowLastColumn="0"/>
             <w:tcW w:w="8828" w:type="dxa"/>
+            <w:gridSpan w:val="2"/>
             <w:vAlign w:val="center"/>
           </w:tcPr>
           <w:p>
@@ -2648,6 +2831,7 @@
                 <w:sz w:val="28"/>
               </w:rPr>
             </w:pPr>
+            <w:proofErr w:type="spellStart"/>
             <w:r>
               <w:rPr>
                 <w:rFonts w:ascii="Candara" w:hAnsi="Candara"/>
@@ -2655,6 +2839,7 @@
               </w:rPr>
               <w:t>eCountDecrement</w:t>
             </w:r>
+            <w:proofErr w:type="spellEnd"/>
             <w:r>
               <w:rPr>
                 <w:rFonts w:ascii="Candara" w:hAnsi="Candara"/>
@@ -2682,12 +2867,16 @@
       <w:tr>
         <w:trPr>
           <w:cnfStyle w:val="000000100000" w:firstRow="0" w:lastRow="0" w:firstColumn="0" w:lastColumn="0" w:oddVBand="0" w:evenVBand="0" w:oddHBand="1" w:evenHBand="0" w:firstRowFirstColumn="0" w:firstRowLastColumn="0" w:lastRowFirstColumn="0" w:lastRowLastColumn="0"/>
-          <w:trHeight w:val="1267"/>
+          <w:trHeight w:val="624"/>
         </w:trPr>
         <w:tc>
           <w:tcPr>
             <w:cnfStyle w:val="001000000000" w:firstRow="0" w:lastRow="0" w:firstColumn="1" w:lastColumn="0" w:oddVBand="0" w:evenVBand="0" w:oddHBand="0" w:evenHBand="0" w:firstRowFirstColumn="0" w:firstRowLastColumn="0" w:lastRowFirstColumn="0" w:lastRowLastColumn="0"/>
             <w:tcW w:w="8828" w:type="dxa"/>
+            <w:gridSpan w:val="2"/>
+            <w:tcBorders>
+              <w:bottom w:val="nil"/>
+            </w:tcBorders>
             <w:vAlign w:val="center"/>
           </w:tcPr>
           <w:p>
@@ -2701,142 +2890,76 @@
             <w:r>
               <w:rPr>
                 <w:rFonts w:ascii="Candara" w:hAnsi="Candara"/>
-                <w:noProof/>
                 <w:sz w:val="24"/>
-                <w:lang w:eastAsia="es-MX"/>
               </w:rPr>
-              <mc:AlternateContent>
-                <mc:Choice Requires="wps">
-                  <w:drawing>
-                    <wp:anchor distT="0" distB="0" distL="114300" distR="114300" simplePos="0" relativeHeight="251679744" behindDoc="0" locked="0" layoutInCell="1" allowOverlap="1" wp14:anchorId="3CF795D0" wp14:editId="013B1253">
-                      <wp:simplePos x="0" y="0"/>
-                      <wp:positionH relativeFrom="column">
-                        <wp:posOffset>3191510</wp:posOffset>
-                      </wp:positionH>
-                      <wp:positionV relativeFrom="paragraph">
-                        <wp:posOffset>338455</wp:posOffset>
-                      </wp:positionV>
-                      <wp:extent cx="1965960" cy="312420"/>
-                      <wp:effectExtent l="0" t="0" r="15240" b="11430"/>
-                      <wp:wrapNone/>
-                      <wp:docPr id="16" name="Text Box 16"/>
-                      <wp:cNvGraphicFramePr/>
-                      <a:graphic xmlns:a="http://schemas.openxmlformats.org/drawingml/2006/main">
-                        <a:graphicData uri="http://schemas.microsoft.com/office/word/2010/wordprocessingShape">
-                          <wps:wsp>
-                            <wps:cNvSpPr txBox="1"/>
-                            <wps:spPr>
-                              <a:xfrm>
-                                <a:off x="0" y="0"/>
-                                <a:ext cx="1965960" cy="312420"/>
-                              </a:xfrm>
-                              <a:prstGeom prst="rect">
-                                <a:avLst/>
-                              </a:prstGeom>
-                              <a:solidFill>
-                                <a:schemeClr val="lt1"/>
-                              </a:solidFill>
-                              <a:ln w="6350">
-                                <a:solidFill>
-                                  <a:prstClr val="black"/>
-                                </a:solidFill>
-                              </a:ln>
-                              <a:effectLst/>
-                            </wps:spPr>
-                            <wps:style>
-                              <a:lnRef idx="0">
-                                <a:schemeClr val="accent1"/>
-                              </a:lnRef>
-                              <a:fillRef idx="0">
-                                <a:schemeClr val="accent1"/>
-                              </a:fillRef>
-                              <a:effectRef idx="0">
-                                <a:schemeClr val="accent1"/>
-                              </a:effectRef>
-                              <a:fontRef idx="minor">
-                                <a:schemeClr val="dk1"/>
-                              </a:fontRef>
-                            </wps:style>
-                            <wps:txbx>
-                              <w:txbxContent>
-                                <w:p>
-                                  <w:pPr>
-                                    <w:spacing w:after="0"/>
-                                    <w:rPr>
-                                      <w:rFonts w:ascii="Candara" w:hAnsi="Candara"/>
-                                    </w:rPr>
-                                  </w:pPr>
-                                  <w:r>
-                                    <w:rPr>
-                                      <w:rFonts w:ascii="Candara" w:hAnsi="Candara"/>
-                                    </w:rPr>
-                                    <w:t>Imprimir eCountDecrement</w:t>
-                                  </w:r>
-                                  <w:bookmarkStart w:id="0" w:name="_GoBack"/>
-                                  <w:bookmarkEnd w:id="0"/>
-                                </w:p>
-                              </w:txbxContent>
-                            </wps:txbx>
-                            <wps:bodyPr rot="0" spcFirstLastPara="0" vertOverflow="overflow" horzOverflow="overflow" vert="horz" wrap="square" lIns="91440" tIns="45720" rIns="91440" bIns="45720" numCol="1" spcCol="0" rtlCol="0" fromWordArt="0" anchor="t" anchorCtr="0" forceAA="0" compatLnSpc="1">
-                              <a:prstTxWarp prst="textNoShape">
-                                <a:avLst/>
-                              </a:prstTxWarp>
-                              <a:noAutofit/>
-                            </wps:bodyPr>
-                          </wps:wsp>
-                        </a:graphicData>
-                      </a:graphic>
-                      <wp14:sizeRelH relativeFrom="margin">
-                        <wp14:pctWidth>0</wp14:pctWidth>
-                      </wp14:sizeRelH>
-                      <wp14:sizeRelV relativeFrom="margin">
-                        <wp14:pctHeight>0</wp14:pctHeight>
-                      </wp14:sizeRelV>
-                    </wp:anchor>
-                  </w:drawing>
-                </mc:Choice>
-                <mc:Fallback>
-                  <w:pict>
-                    <v:shape w14:anchorId="3CF795D0" id="Text Box 16" o:spid="_x0000_s1036" type="#_x0000_t202" style="position:absolute;left:0;text-align:left;margin-left:251.3pt;margin-top:26.65pt;width:154.8pt;height:24.6pt;z-index:251679744;visibility:visible;mso-wrap-style:square;mso-width-percent:0;mso-height-percent:0;mso-wrap-distance-left:9pt;mso-wrap-distance-top:0;mso-wrap-distance-right:9pt;mso-wrap-distance-bottom:0;mso-position-horizontal:absolute;mso-position-horizontal-relative:text;mso-position-vertical:absolute;mso-position-vertical-relative:text;mso-width-percent:0;mso-height-percent:0;mso-width-relative:margin;mso-height-relative:margin;v-text-anchor:top" o:gfxdata="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" fillcolor="white [3201]" strokeweight=".5pt">
-                      <v:textbox>
-                        <w:txbxContent>
-                          <w:p>
-                            <w:pPr>
-                              <w:spacing w:after="0"/>
-                              <w:rPr>
-                                <w:rFonts w:ascii="Candara" w:hAnsi="Candara"/>
-                              </w:rPr>
-                            </w:pPr>
-                            <w:r>
-                              <w:rPr>
-                                <w:rFonts w:ascii="Candara" w:hAnsi="Candara"/>
-                              </w:rPr>
-                              <w:t>Imprimir eCountDecrement</w:t>
-                            </w:r>
-                            <w:bookmarkStart w:id="1" w:name="_GoBack"/>
-                            <w:bookmarkEnd w:id="1"/>
-                          </w:p>
-                        </w:txbxContent>
-                      </v:textbox>
-                    </v:shape>
-                  </w:pict>
-                </mc:Fallback>
-              </mc:AlternateContent>
+              <w:t xml:space="preserve">Para </w:t>
+            </w:r>
+            <w:proofErr w:type="spellStart"/>
+            <w:r>
+              <w:rPr>
+                <w:rFonts w:ascii="Candara" w:hAnsi="Candara"/>
+                <w:sz w:val="24"/>
+              </w:rPr>
+              <w:t>eCountDecrement</w:t>
+            </w:r>
+            <w:proofErr w:type="spellEnd"/>
+            <w:r>
+              <w:rPr>
+                <w:rFonts w:ascii="Candara" w:hAnsi="Candara"/>
+                <w:sz w:val="24"/>
+              </w:rPr>
+              <w:t xml:space="preserve"> hasta </w:t>
+            </w:r>
+            <w:proofErr w:type="spellStart"/>
+            <w:r>
+              <w:rPr>
+                <w:rFonts w:ascii="Candara" w:hAnsi="Candara"/>
+                <w:sz w:val="24"/>
+              </w:rPr>
+              <w:t>eCount</w:t>
             </w:r>
             <w:r>
               <w:rPr>
                 <w:rFonts w:ascii="Candara" w:hAnsi="Candara"/>
                 <w:sz w:val="24"/>
               </w:rPr>
-              <w:t>Para eCountDecrement hasta eCount</w:t>
+              <w:t>Decrement</w:t>
             </w:r>
+            <w:proofErr w:type="spellEnd"/>
             <w:r>
               <w:rPr>
                 <w:rFonts w:ascii="Candara" w:hAnsi="Candara"/>
                 <w:sz w:val="24"/>
               </w:rPr>
-              <w:t>Decrement &gt;= 0  eCountDecrement</w:t>
+              <w:t xml:space="preserve"> &gt;= 0  </w:t>
             </w:r>
+            <w:proofErr w:type="spellStart"/>
+            <w:r>
+              <w:rPr>
+                <w:rFonts w:ascii="Candara" w:hAnsi="Candara"/>
+                <w:sz w:val="24"/>
+              </w:rPr>
+              <w:t>decrementar</w:t>
+            </w:r>
+            <w:proofErr w:type="spellEnd"/>
+            <w:r>
+              <w:rPr>
+                <w:rFonts w:ascii="Candara" w:hAnsi="Candara"/>
+                <w:sz w:val="24"/>
+              </w:rPr>
+              <w:t xml:space="preserve"> </w:t>
+            </w:r>
+            <w:bookmarkStart w:id="0" w:name="_GoBack"/>
+            <w:bookmarkEnd w:id="0"/>
+            <w:proofErr w:type="spellStart"/>
+            <w:r>
+              <w:rPr>
+                <w:rFonts w:ascii="Candara" w:hAnsi="Candara"/>
+                <w:sz w:val="24"/>
+              </w:rPr>
+              <w:t>eCountDecrement</w:t>
+            </w:r>
+            <w:proofErr w:type="spellEnd"/>
             <w:r>
               <w:rPr>
                 <w:rFonts w:ascii="Candara" w:hAnsi="Candara"/>
@@ -2848,10 +2971,109 @@
         </w:tc>
       </w:tr>
       <w:tr>
+        <w:trPr>
+          <w:trHeight w:val="593"/>
+        </w:trPr>
+        <w:tc>
+          <w:tcPr>
+            <w:cnfStyle w:val="001000000000" w:firstRow="0" w:lastRow="0" w:firstColumn="1" w:lastColumn="0" w:oddVBand="0" w:evenVBand="0" w:oddHBand="0" w:evenHBand="0" w:firstRowFirstColumn="0" w:firstRowLastColumn="0" w:lastRowFirstColumn="0" w:lastRowLastColumn="0"/>
+            <w:tcW w:w="4356" w:type="dxa"/>
+            <w:tcBorders>
+              <w:top w:val="nil"/>
+              <w:bottom w:val="nil"/>
+              <w:right w:val="single" w:sz="18" w:space="0" w:color="AEAAAA" w:themeColor="background2" w:themeShade="BF"/>
+            </w:tcBorders>
+          </w:tcPr>
+          <w:p>
+            <w:pPr>
+              <w:jc w:val="center"/>
+              <w:rPr>
+                <w:rFonts w:ascii="Candara" w:hAnsi="Candara"/>
+                <w:sz w:val="24"/>
+              </w:rPr>
+            </w:pPr>
+          </w:p>
+        </w:tc>
+        <w:tc>
+          <w:tcPr>
+            <w:tcW w:w="4472" w:type="dxa"/>
+            <w:tcBorders>
+              <w:top w:val="single" w:sz="18" w:space="0" w:color="AEAAAA" w:themeColor="background2" w:themeShade="BF"/>
+              <w:left w:val="single" w:sz="18" w:space="0" w:color="AEAAAA" w:themeColor="background2" w:themeShade="BF"/>
+              <w:bottom w:val="single" w:sz="18" w:space="0" w:color="AEAAAA" w:themeColor="background2" w:themeShade="BF"/>
+              <w:right w:val="single" w:sz="18" w:space="0" w:color="AEAAAA" w:themeColor="background2" w:themeShade="BF"/>
+            </w:tcBorders>
+            <w:vAlign w:val="center"/>
+          </w:tcPr>
+          <w:p>
+            <w:pPr>
+              <w:jc w:val="center"/>
+              <w:cnfStyle w:val="000000000000" w:firstRow="0" w:lastRow="0" w:firstColumn="0" w:lastColumn="0" w:oddVBand="0" w:evenVBand="0" w:oddHBand="0" w:evenHBand="0" w:firstRowFirstColumn="0" w:firstRowLastColumn="0" w:lastRowFirstColumn="0" w:lastRowLastColumn="0"/>
+              <w:rPr>
+                <w:rFonts w:ascii="Candara" w:hAnsi="Candara"/>
+                <w:bCs/>
+                <w:sz w:val="24"/>
+              </w:rPr>
+            </w:pPr>
+            <w:r>
+              <w:rPr>
+                <w:rFonts w:ascii="Candara" w:hAnsi="Candara"/>
+                <w:sz w:val="24"/>
+              </w:rPr>
+              <w:t xml:space="preserve">Imprimir </w:t>
+            </w:r>
+            <w:proofErr w:type="spellStart"/>
+            <w:r>
+              <w:rPr>
+                <w:rFonts w:ascii="Candara" w:hAnsi="Candara"/>
+                <w:sz w:val="24"/>
+              </w:rPr>
+              <w:t>eCountDecrement</w:t>
+            </w:r>
+            <w:proofErr w:type="spellEnd"/>
+          </w:p>
+        </w:tc>
+      </w:tr>
+      <w:tr>
+        <w:trPr>
+          <w:cnfStyle w:val="000000100000" w:firstRow="0" w:lastRow="0" w:firstColumn="0" w:lastColumn="0" w:oddVBand="0" w:evenVBand="0" w:oddHBand="1" w:evenHBand="0" w:firstRowFirstColumn="0" w:firstRowLastColumn="0" w:lastRowFirstColumn="0" w:lastRowLastColumn="0"/>
+          <w:trHeight w:val="413"/>
+        </w:trPr>
         <w:tc>
           <w:tcPr>
             <w:cnfStyle w:val="001000000000" w:firstRow="0" w:lastRow="0" w:firstColumn="1" w:lastColumn="0" w:oddVBand="0" w:evenVBand="0" w:oddHBand="0" w:evenHBand="0" w:firstRowFirstColumn="0" w:firstRowLastColumn="0" w:lastRowFirstColumn="0" w:lastRowLastColumn="0"/>
             <w:tcW w:w="8828" w:type="dxa"/>
+            <w:gridSpan w:val="2"/>
+            <w:tcBorders>
+              <w:top w:val="nil"/>
+            </w:tcBorders>
+            <w:vAlign w:val="center"/>
+          </w:tcPr>
+          <w:p>
+            <w:pPr>
+              <w:jc w:val="center"/>
+              <w:rPr>
+                <w:rFonts w:ascii="Candara" w:hAnsi="Candara"/>
+                <w:bCs w:val="0"/>
+                <w:sz w:val="24"/>
+              </w:rPr>
+            </w:pPr>
+            <w:r>
+              <w:rPr>
+                <w:rFonts w:ascii="Candara" w:hAnsi="Candara"/>
+                <w:sz w:val="24"/>
+              </w:rPr>
+              <w:t>Fin Para</w:t>
+            </w:r>
+          </w:p>
+        </w:tc>
+      </w:tr>
+      <w:tr>
+        <w:tc>
+          <w:tcPr>
+            <w:cnfStyle w:val="001000000000" w:firstRow="0" w:lastRow="0" w:firstColumn="1" w:lastColumn="0" w:oddVBand="0" w:evenVBand="0" w:oddHBand="0" w:evenHBand="0" w:firstRowFirstColumn="0" w:firstRowLastColumn="0" w:lastRowFirstColumn="0" w:lastRowLastColumn="0"/>
+            <w:tcW w:w="8828" w:type="dxa"/>
+            <w:gridSpan w:val="2"/>
             <w:vAlign w:val="center"/>
           </w:tcPr>
           <w:p>
@@ -2896,7 +3118,7 @@
       <w:tr>
         <w:trPr>
           <w:cnfStyle w:val="100000000000" w:firstRow="1" w:lastRow="0" w:firstColumn="0" w:lastColumn="0" w:oddVBand="0" w:evenVBand="0" w:oddHBand="0" w:evenHBand="0" w:firstRowFirstColumn="0" w:firstRowLastColumn="0" w:lastRowFirstColumn="0" w:lastRowLastColumn="0"/>
-          <w:trHeight w:val="365"/>
+          <w:trHeight w:val="424"/>
         </w:trPr>
         <w:tc>
           <w:tcPr>
@@ -2926,7 +3148,7 @@
       <w:tr>
         <w:trPr>
           <w:cnfStyle w:val="000000100000" w:firstRow="0" w:lastRow="0" w:firstColumn="0" w:lastColumn="0" w:oddVBand="0" w:evenVBand="0" w:oddHBand="1" w:evenHBand="0" w:firstRowFirstColumn="0" w:firstRowLastColumn="0" w:lastRowFirstColumn="0" w:lastRowLastColumn="0"/>
-          <w:trHeight w:val="312"/>
+          <w:trHeight w:val="416"/>
         </w:trPr>
         <w:tc>
           <w:tcPr>
@@ -3001,7 +3223,7 @@
       </w:tr>
       <w:tr>
         <w:trPr>
-          <w:trHeight w:val="298"/>
+          <w:trHeight w:val="408"/>
         </w:trPr>
         <w:tc>
           <w:tcPr>
@@ -3034,6 +3256,7 @@
                 <w:sz w:val="24"/>
               </w:rPr>
             </w:pPr>
+            <w:proofErr w:type="spellStart"/>
             <w:r>
               <w:rPr>
                 <w:rFonts w:ascii="Candara" w:hAnsi="Candara"/>
@@ -3041,6 +3264,7 @@
               </w:rPr>
               <w:t>eCountDecrement</w:t>
             </w:r>
+            <w:proofErr w:type="spellEnd"/>
           </w:p>
         </w:tc>
         <w:tc>
@@ -3057,6 +3281,7 @@
                 <w:sz w:val="24"/>
               </w:rPr>
             </w:pPr>
+            <w:proofErr w:type="spellStart"/>
             <w:r>
               <w:rPr>
                 <w:rFonts w:ascii="Candara" w:hAnsi="Candara"/>
@@ -3064,6 +3289,7 @@
               </w:rPr>
               <w:t>eCountDecrement</w:t>
             </w:r>
+            <w:proofErr w:type="spellEnd"/>
           </w:p>
         </w:tc>
       </w:tr>

</xml_diff>